<commit_message>
Add a point attriibut anchor element
</commit_message>
<xml_diff>
--- a/Tag HTML.docx
+++ b/Tag HTML.docx
@@ -106,7 +106,19 @@
           <w:szCs w:val="26"/>
           <w:shd w:val="clear" w:color="auto" w:fill="FFFFFF"/>
         </w:rPr>
-        <w:t>The &lt;a&gt; element, or anchor element, it used to create a hyperlink to another webpage or another location within the same webpage. The hyperlink created by an anchor element is applied to the text, image, or other HTML content nested between the opening and closing &lt;a&gt; tags.</w:t>
+        <w:t>The &lt;a&gt; element, or anchor element, it used to create a hyperlink to another webpage or another location within the same webpage. The hyperlink created by an anchor element is applied to the text, image, or other HTML content nested between</w:t>
+      </w:r>
+      <w:bookmarkStart w:id="0" w:name="_GoBack"/>
+      <w:bookmarkEnd w:id="0"/>
+      <w:r>
+        <w:rPr>
+          <w:rFonts w:ascii="Arial" w:hAnsi="Arial" w:cs="Arial"/>
+          <w:color w:val="333333"/>
+          <w:sz w:val="20"/>
+          <w:szCs w:val="26"/>
+          <w:shd w:val="clear" w:color="auto" w:fill="FFFFFF"/>
+        </w:rPr>
+        <w:t xml:space="preserve"> the opening and closing &lt;a&gt; tags.</w:t>
       </w:r>
     </w:p>
     <w:p>
@@ -184,8 +196,409 @@
         <w:tab/>
         <w:t>: textual</w:t>
       </w:r>
-      <w:bookmarkStart w:id="0" w:name="_GoBack"/>
-      <w:bookmarkEnd w:id="0"/>
+    </w:p>
+    <w:p>
+      <w:pPr>
+        <w:pStyle w:val="ListParagraph"/>
+        <w:ind w:left="2520"/>
+        <w:jc w:val="left"/>
+        <w:rPr>
+          <w:rFonts w:ascii="Arial" w:hAnsi="Arial" w:cs="Arial"/>
+          <w:color w:val="333333"/>
+          <w:sz w:val="20"/>
+          <w:szCs w:val="26"/>
+          <w:shd w:val="clear" w:color="auto" w:fill="FFFFFF"/>
+        </w:rPr>
+      </w:pPr>
+    </w:p>
+    <w:p>
+      <w:pPr>
+        <w:pStyle w:val="ListParagraph"/>
+        <w:numPr>
+          <w:ilvl w:val="5"/>
+          <w:numId w:val="5"/>
+        </w:numPr>
+        <w:jc w:val="left"/>
+        <w:rPr>
+          <w:rFonts w:ascii="Arial" w:hAnsi="Arial" w:cs="Arial"/>
+          <w:color w:val="333333"/>
+          <w:sz w:val="20"/>
+          <w:szCs w:val="26"/>
+          <w:shd w:val="clear" w:color="auto" w:fill="FFFFFF"/>
+        </w:rPr>
+      </w:pPr>
+      <w:r>
+        <w:rPr>
+          <w:rFonts w:ascii="Arial" w:hAnsi="Arial" w:cs="Arial"/>
+          <w:color w:val="333333"/>
+          <w:sz w:val="20"/>
+          <w:szCs w:val="26"/>
+          <w:shd w:val="clear" w:color="auto" w:fill="FFFFFF"/>
+        </w:rPr>
+        <w:t>Attribute</w:t>
+      </w:r>
+    </w:p>
+    <w:p>
+      <w:pPr>
+        <w:pStyle w:val="ListParagraph"/>
+        <w:ind w:left="2160"/>
+        <w:jc w:val="left"/>
+        <w:rPr>
+          <w:rFonts w:ascii="Arial" w:hAnsi="Arial" w:cs="Arial"/>
+          <w:color w:val="333333"/>
+          <w:sz w:val="20"/>
+          <w:szCs w:val="26"/>
+          <w:shd w:val="clear" w:color="auto" w:fill="FFFFFF"/>
+        </w:rPr>
+      </w:pPr>
+    </w:p>
+    <w:p>
+      <w:pPr>
+        <w:pStyle w:val="ListParagraph"/>
+        <w:numPr>
+          <w:ilvl w:val="0"/>
+          <w:numId w:val="6"/>
+        </w:numPr>
+        <w:jc w:val="left"/>
+        <w:rPr>
+          <w:rFonts w:ascii="Arial" w:hAnsi="Arial" w:cs="Arial"/>
+          <w:color w:val="333333"/>
+          <w:sz w:val="20"/>
+          <w:szCs w:val="26"/>
+          <w:shd w:val="clear" w:color="auto" w:fill="FFFFFF"/>
+        </w:rPr>
+      </w:pPr>
+      <w:r>
+        <w:rPr>
+          <w:rFonts w:ascii="Arial" w:hAnsi="Arial" w:cs="Arial"/>
+          <w:color w:val="333333"/>
+          <w:sz w:val="20"/>
+          <w:szCs w:val="26"/>
+          <w:shd w:val="clear" w:color="auto" w:fill="FFFFFF"/>
+        </w:rPr>
+        <w:t>H</w:t>
+      </w:r>
+      <w:r>
+        <w:rPr>
+          <w:rFonts w:ascii="Arial" w:hAnsi="Arial" w:cs="Arial"/>
+          <w:color w:val="333333"/>
+          <w:sz w:val="20"/>
+          <w:szCs w:val="26"/>
+          <w:shd w:val="clear" w:color="auto" w:fill="FFFFFF"/>
+        </w:rPr>
+        <w:t>reflang</w:t>
+      </w:r>
+      <w:r>
+        <w:rPr>
+          <w:rFonts w:ascii="Arial" w:hAnsi="Arial" w:cs="Arial"/>
+          <w:color w:val="333333"/>
+          <w:sz w:val="20"/>
+          <w:szCs w:val="26"/>
+          <w:shd w:val="clear" w:color="auto" w:fill="FFFFFF"/>
+        </w:rPr>
+        <w:tab/>
+        <w:t xml:space="preserve">: </w:t>
+      </w:r>
+      <w:r>
+        <w:rPr>
+          <w:rFonts w:ascii="Arial" w:hAnsi="Arial" w:cs="Arial"/>
+          <w:color w:val="333333"/>
+          <w:sz w:val="20"/>
+          <w:szCs w:val="26"/>
+          <w:shd w:val="clear" w:color="auto" w:fill="FFFFFF"/>
+        </w:rPr>
+        <w:t>Specifies the language of the linked resource.</w:t>
+      </w:r>
+    </w:p>
+    <w:p>
+      <w:pPr>
+        <w:pStyle w:val="ListParagraph"/>
+        <w:numPr>
+          <w:ilvl w:val="0"/>
+          <w:numId w:val="6"/>
+        </w:numPr>
+        <w:jc w:val="left"/>
+        <w:rPr>
+          <w:rFonts w:ascii="Arial" w:hAnsi="Arial" w:cs="Arial"/>
+          <w:color w:val="333333"/>
+          <w:sz w:val="20"/>
+          <w:szCs w:val="26"/>
+          <w:shd w:val="clear" w:color="auto" w:fill="FFFFFF"/>
+        </w:rPr>
+      </w:pPr>
+      <w:r>
+        <w:rPr>
+          <w:rFonts w:ascii="Arial" w:hAnsi="Arial" w:cs="Arial"/>
+          <w:color w:val="333333"/>
+          <w:sz w:val="20"/>
+          <w:szCs w:val="26"/>
+          <w:shd w:val="clear" w:color="auto" w:fill="FFFFFF"/>
+        </w:rPr>
+        <w:t>Download</w:t>
+      </w:r>
+      <w:r>
+        <w:rPr>
+          <w:rFonts w:ascii="Arial" w:hAnsi="Arial" w:cs="Arial"/>
+          <w:color w:val="333333"/>
+          <w:sz w:val="20"/>
+          <w:szCs w:val="26"/>
+          <w:shd w:val="clear" w:color="auto" w:fill="FFFFFF"/>
+        </w:rPr>
+        <w:tab/>
+        <w:t xml:space="preserve">: </w:t>
+      </w:r>
+      <w:r>
+        <w:rPr>
+          <w:rFonts w:ascii="Arial" w:hAnsi="Arial" w:cs="Arial"/>
+          <w:color w:val="333333"/>
+          <w:sz w:val="20"/>
+          <w:szCs w:val="26"/>
+          <w:shd w:val="clear" w:color="auto" w:fill="FFFFFF"/>
+        </w:rPr>
+        <w:t>Directs the browser to download the linked resource rather than opening it.</w:t>
+      </w:r>
+    </w:p>
+    <w:p>
+      <w:pPr>
+        <w:pStyle w:val="ListParagraph"/>
+        <w:numPr>
+          <w:ilvl w:val="0"/>
+          <w:numId w:val="6"/>
+        </w:numPr>
+        <w:jc w:val="left"/>
+        <w:rPr>
+          <w:rFonts w:ascii="Arial" w:hAnsi="Arial" w:cs="Arial"/>
+          <w:color w:val="333333"/>
+          <w:sz w:val="20"/>
+          <w:szCs w:val="26"/>
+          <w:shd w:val="clear" w:color="auto" w:fill="FFFFFF"/>
+        </w:rPr>
+      </w:pPr>
+      <w:r>
+        <w:rPr>
+          <w:rFonts w:ascii="Arial" w:hAnsi="Arial" w:cs="Arial"/>
+          <w:color w:val="333333"/>
+          <w:sz w:val="20"/>
+          <w:szCs w:val="26"/>
+          <w:shd w:val="clear" w:color="auto" w:fill="FFFFFF"/>
+        </w:rPr>
+        <w:t>Target</w:t>
+      </w:r>
+      <w:r>
+        <w:rPr>
+          <w:rFonts w:ascii="Arial" w:hAnsi="Arial" w:cs="Arial"/>
+          <w:color w:val="333333"/>
+          <w:sz w:val="20"/>
+          <w:szCs w:val="26"/>
+          <w:shd w:val="clear" w:color="auto" w:fill="FFFFFF"/>
+        </w:rPr>
+        <w:tab/>
+        <w:t>:</w:t>
+      </w:r>
+      <w:r>
+        <w:t xml:space="preserve"> </w:t>
+      </w:r>
+      <w:r>
+        <w:rPr>
+          <w:rFonts w:ascii="Arial" w:hAnsi="Arial" w:cs="Arial"/>
+          <w:color w:val="333333"/>
+          <w:sz w:val="20"/>
+          <w:szCs w:val="26"/>
+          <w:shd w:val="clear" w:color="auto" w:fill="FFFFFF"/>
+        </w:rPr>
+        <w:t>Specifies the context in which the linked resource will open.</w:t>
+      </w:r>
+    </w:p>
+    <w:p>
+      <w:pPr>
+        <w:pStyle w:val="ListParagraph"/>
+        <w:numPr>
+          <w:ilvl w:val="0"/>
+          <w:numId w:val="6"/>
+        </w:numPr>
+        <w:jc w:val="left"/>
+        <w:rPr>
+          <w:rFonts w:ascii="Arial" w:hAnsi="Arial" w:cs="Arial"/>
+          <w:color w:val="333333"/>
+          <w:sz w:val="20"/>
+          <w:szCs w:val="26"/>
+          <w:shd w:val="clear" w:color="auto" w:fill="FFFFFF"/>
+        </w:rPr>
+      </w:pPr>
+      <w:r>
+        <w:rPr>
+          <w:rFonts w:ascii="Arial" w:hAnsi="Arial" w:cs="Arial"/>
+          <w:color w:val="333333"/>
+          <w:sz w:val="20"/>
+          <w:szCs w:val="26"/>
+          <w:shd w:val="clear" w:color="auto" w:fill="FFFFFF"/>
+        </w:rPr>
+        <w:t>Title</w:t>
+      </w:r>
+      <w:r>
+        <w:rPr>
+          <w:rFonts w:ascii="Arial" w:hAnsi="Arial" w:cs="Arial"/>
+          <w:color w:val="333333"/>
+          <w:sz w:val="20"/>
+          <w:szCs w:val="26"/>
+          <w:shd w:val="clear" w:color="auto" w:fill="FFFFFF"/>
+        </w:rPr>
+        <w:tab/>
+        <w:t>:</w:t>
+      </w:r>
+      <w:r>
+        <w:t xml:space="preserve"> </w:t>
+      </w:r>
+      <w:r>
+        <w:rPr>
+          <w:rFonts w:ascii="Arial" w:hAnsi="Arial" w:cs="Arial"/>
+          <w:color w:val="333333"/>
+          <w:sz w:val="20"/>
+          <w:szCs w:val="26"/>
+          <w:shd w:val="clear" w:color="auto" w:fill="FFFFFF"/>
+        </w:rPr>
+        <w:t>Defines the title of a link, which appears to the user as a tooltip.</w:t>
+      </w:r>
+    </w:p>
+    <w:p>
+      <w:pPr>
+        <w:pStyle w:val="ListParagraph"/>
+        <w:numPr>
+          <w:ilvl w:val="0"/>
+          <w:numId w:val="6"/>
+        </w:numPr>
+        <w:jc w:val="left"/>
+        <w:rPr>
+          <w:rFonts w:ascii="Arial" w:hAnsi="Arial" w:cs="Arial"/>
+          <w:color w:val="333333"/>
+          <w:sz w:val="20"/>
+          <w:szCs w:val="26"/>
+          <w:shd w:val="clear" w:color="auto" w:fill="FFFFFF"/>
+        </w:rPr>
+      </w:pPr>
+      <w:r>
+        <w:rPr>
+          <w:rFonts w:ascii="Arial" w:hAnsi="Arial" w:cs="Arial"/>
+          <w:color w:val="333333"/>
+          <w:sz w:val="20"/>
+          <w:szCs w:val="26"/>
+          <w:shd w:val="clear" w:color="auto" w:fill="FFFFFF"/>
+        </w:rPr>
+        <w:t>Href</w:t>
+      </w:r>
+      <w:r>
+        <w:rPr>
+          <w:rFonts w:ascii="Arial" w:hAnsi="Arial" w:cs="Arial"/>
+          <w:color w:val="333333"/>
+          <w:sz w:val="20"/>
+          <w:szCs w:val="26"/>
+          <w:shd w:val="clear" w:color="auto" w:fill="FFFFFF"/>
+        </w:rPr>
+        <w:tab/>
+        <w:t>:</w:t>
+      </w:r>
+      <w:r>
+        <w:t xml:space="preserve"> </w:t>
+      </w:r>
+      <w:r>
+        <w:rPr>
+          <w:rFonts w:ascii="Arial" w:hAnsi="Arial" w:cs="Arial"/>
+          <w:color w:val="333333"/>
+          <w:sz w:val="20"/>
+          <w:szCs w:val="26"/>
+          <w:shd w:val="clear" w:color="auto" w:fill="FFFFFF"/>
+        </w:rPr>
+        <w:t>Specifies the linked document, resource, or location.</w:t>
+      </w:r>
+    </w:p>
+    <w:p>
+      <w:pPr>
+        <w:pStyle w:val="ListParagraph"/>
+        <w:numPr>
+          <w:ilvl w:val="0"/>
+          <w:numId w:val="6"/>
+        </w:numPr>
+        <w:jc w:val="left"/>
+        <w:rPr>
+          <w:rFonts w:ascii="Arial" w:hAnsi="Arial" w:cs="Arial"/>
+          <w:color w:val="333333"/>
+          <w:sz w:val="20"/>
+          <w:szCs w:val="26"/>
+          <w:shd w:val="clear" w:color="auto" w:fill="FFFFFF"/>
+        </w:rPr>
+      </w:pPr>
+      <w:r>
+        <w:rPr>
+          <w:rFonts w:ascii="Arial" w:hAnsi="Arial" w:cs="Arial"/>
+          <w:color w:val="333333"/>
+          <w:sz w:val="20"/>
+          <w:szCs w:val="26"/>
+          <w:shd w:val="clear" w:color="auto" w:fill="FFFFFF"/>
+        </w:rPr>
+        <w:t>Name</w:t>
+      </w:r>
+      <w:r>
+        <w:rPr>
+          <w:rFonts w:ascii="Arial" w:hAnsi="Arial" w:cs="Arial"/>
+          <w:color w:val="333333"/>
+          <w:sz w:val="20"/>
+          <w:szCs w:val="26"/>
+          <w:shd w:val="clear" w:color="auto" w:fill="FFFFFF"/>
+        </w:rPr>
+        <w:tab/>
+        <w:t>:</w:t>
+      </w:r>
+      <w:r>
+        <w:t xml:space="preserve"> </w:t>
+      </w:r>
+      <w:r>
+        <w:rPr>
+          <w:rFonts w:ascii="Arial" w:hAnsi="Arial" w:cs="Arial"/>
+          <w:color w:val="333333"/>
+          <w:sz w:val="20"/>
+          <w:szCs w:val="26"/>
+          <w:shd w:val="clear" w:color="auto" w:fill="FFFFFF"/>
+        </w:rPr>
+        <w:t>Depreciated - do not use</w:t>
+      </w:r>
+      <w:r>
+        <w:rPr>
+          <w:rFonts w:ascii="Arial" w:hAnsi="Arial" w:cs="Arial"/>
+          <w:color w:val="333333"/>
+          <w:sz w:val="20"/>
+          <w:szCs w:val="26"/>
+          <w:shd w:val="clear" w:color="auto" w:fill="FFFFFF"/>
+        </w:rPr>
+        <w:t>.</w:t>
+      </w:r>
+    </w:p>
+    <w:p>
+      <w:pPr>
+        <w:pStyle w:val="ListParagraph"/>
+        <w:ind w:left="2160"/>
+        <w:jc w:val="left"/>
+        <w:rPr>
+          <w:rFonts w:ascii="Arial" w:hAnsi="Arial" w:cs="Arial"/>
+          <w:color w:val="333333"/>
+          <w:sz w:val="20"/>
+          <w:szCs w:val="26"/>
+          <w:shd w:val="clear" w:color="auto" w:fill="FFFFFF"/>
+        </w:rPr>
+      </w:pPr>
+    </w:p>
+    <w:p>
+      <w:pPr>
+        <w:pStyle w:val="ListParagraph"/>
+        <w:ind w:left="2160"/>
+        <w:jc w:val="left"/>
+        <w:rPr>
+          <w:rFonts w:ascii="Arial" w:hAnsi="Arial" w:cs="Arial"/>
+          <w:color w:val="333333"/>
+          <w:sz w:val="20"/>
+          <w:szCs w:val="26"/>
+          <w:shd w:val="clear" w:color="auto" w:fill="FFFFFF"/>
+        </w:rPr>
+      </w:pPr>
     </w:p>
     <w:p>
       <w:pPr>
@@ -678,6 +1091,120 @@
       </w:pPr>
     </w:lvl>
   </w:abstractNum>
+  <w:abstractNum w:abstractNumId="5" w15:restartNumberingAfterBreak="0">
+    <w:nsid w:val="762A7B97"/>
+    <w:multiLevelType w:val="hybridMultilevel"/>
+    <w:tmpl w:val="534A9118"/>
+    <w:lvl w:ilvl="0" w:tplc="2FF2AC16">
+      <w:start w:val="1"/>
+      <w:numFmt w:val="bullet"/>
+      <w:lvlText w:val=""/>
+      <w:lvlJc w:val="right"/>
+      <w:pPr>
+        <w:ind w:left="3240" w:hanging="360"/>
+      </w:pPr>
+      <w:rPr>
+        <w:rFonts w:ascii="Wingdings" w:hAnsi="Wingdings" w:hint="default"/>
+        <w:sz w:val="18"/>
+      </w:rPr>
+    </w:lvl>
+    <w:lvl w:ilvl="1" w:tplc="04090003" w:tentative="1">
+      <w:start w:val="1"/>
+      <w:numFmt w:val="bullet"/>
+      <w:lvlText w:val="o"/>
+      <w:lvlJc w:val="left"/>
+      <w:pPr>
+        <w:ind w:left="3960" w:hanging="360"/>
+      </w:pPr>
+      <w:rPr>
+        <w:rFonts w:ascii="Courier New" w:hAnsi="Courier New" w:cs="Courier New" w:hint="default"/>
+      </w:rPr>
+    </w:lvl>
+    <w:lvl w:ilvl="2" w:tplc="04090005" w:tentative="1">
+      <w:start w:val="1"/>
+      <w:numFmt w:val="bullet"/>
+      <w:lvlText w:val=""/>
+      <w:lvlJc w:val="left"/>
+      <w:pPr>
+        <w:ind w:left="4680" w:hanging="360"/>
+      </w:pPr>
+      <w:rPr>
+        <w:rFonts w:ascii="Wingdings" w:hAnsi="Wingdings" w:hint="default"/>
+      </w:rPr>
+    </w:lvl>
+    <w:lvl w:ilvl="3" w:tplc="04090001" w:tentative="1">
+      <w:start w:val="1"/>
+      <w:numFmt w:val="bullet"/>
+      <w:lvlText w:val=""/>
+      <w:lvlJc w:val="left"/>
+      <w:pPr>
+        <w:ind w:left="5400" w:hanging="360"/>
+      </w:pPr>
+      <w:rPr>
+        <w:rFonts w:ascii="Symbol" w:hAnsi="Symbol" w:hint="default"/>
+      </w:rPr>
+    </w:lvl>
+    <w:lvl w:ilvl="4" w:tplc="04090003" w:tentative="1">
+      <w:start w:val="1"/>
+      <w:numFmt w:val="bullet"/>
+      <w:lvlText w:val="o"/>
+      <w:lvlJc w:val="left"/>
+      <w:pPr>
+        <w:ind w:left="6120" w:hanging="360"/>
+      </w:pPr>
+      <w:rPr>
+        <w:rFonts w:ascii="Courier New" w:hAnsi="Courier New" w:cs="Courier New" w:hint="default"/>
+      </w:rPr>
+    </w:lvl>
+    <w:lvl w:ilvl="5" w:tplc="04090005" w:tentative="1">
+      <w:start w:val="1"/>
+      <w:numFmt w:val="bullet"/>
+      <w:lvlText w:val=""/>
+      <w:lvlJc w:val="left"/>
+      <w:pPr>
+        <w:ind w:left="6840" w:hanging="360"/>
+      </w:pPr>
+      <w:rPr>
+        <w:rFonts w:ascii="Wingdings" w:hAnsi="Wingdings" w:hint="default"/>
+      </w:rPr>
+    </w:lvl>
+    <w:lvl w:ilvl="6" w:tplc="04090001" w:tentative="1">
+      <w:start w:val="1"/>
+      <w:numFmt w:val="bullet"/>
+      <w:lvlText w:val=""/>
+      <w:lvlJc w:val="left"/>
+      <w:pPr>
+        <w:ind w:left="7560" w:hanging="360"/>
+      </w:pPr>
+      <w:rPr>
+        <w:rFonts w:ascii="Symbol" w:hAnsi="Symbol" w:hint="default"/>
+      </w:rPr>
+    </w:lvl>
+    <w:lvl w:ilvl="7" w:tplc="04090003" w:tentative="1">
+      <w:start w:val="1"/>
+      <w:numFmt w:val="bullet"/>
+      <w:lvlText w:val="o"/>
+      <w:lvlJc w:val="left"/>
+      <w:pPr>
+        <w:ind w:left="8280" w:hanging="360"/>
+      </w:pPr>
+      <w:rPr>
+        <w:rFonts w:ascii="Courier New" w:hAnsi="Courier New" w:cs="Courier New" w:hint="default"/>
+      </w:rPr>
+    </w:lvl>
+    <w:lvl w:ilvl="8" w:tplc="04090005" w:tentative="1">
+      <w:start w:val="1"/>
+      <w:numFmt w:val="bullet"/>
+      <w:lvlText w:val=""/>
+      <w:lvlJc w:val="left"/>
+      <w:pPr>
+        <w:ind w:left="9000" w:hanging="360"/>
+      </w:pPr>
+      <w:rPr>
+        <w:rFonts w:ascii="Wingdings" w:hAnsi="Wingdings" w:hint="default"/>
+      </w:rPr>
+    </w:lvl>
+  </w:abstractNum>
   <w:num w:numId="1">
     <w:abstractNumId w:val="0"/>
   </w:num>
@@ -692,6 +1219,9 @@
   </w:num>
   <w:num w:numId="5">
     <w:abstractNumId w:val="1"/>
+  </w:num>
+  <w:num w:numId="6">
+    <w:abstractNumId w:val="5"/>
   </w:num>
 </w:numbering>
 </file>

</xml_diff>